<commit_message>
Productrapport at chapter 7
</commit_message>
<xml_diff>
--- a/Plan van Aanpak/Onderzoek_Bijlage/OLED/Datasheet.docx
+++ b/Plan van Aanpak/Onderzoek_Bijlage/OLED/Datasheet.docx
@@ -4,9 +4,9 @@
   <w:body>
     <w:tbl>
       <w:tblPr>
-        <w:tblW w:w="14812" w:type="dxa"/>
+        <w:tblpPr w:leftFromText="141" w:rightFromText="141" w:horzAnchor="page" w:tblpX="1" w:tblpY="-1415"/>
+        <w:tblW w:w="12783" w:type="dxa"/>
         <w:tblCellSpacing w:w="15" w:type="dxa"/>
-        <w:tblInd w:w="98" w:type="dxa"/>
         <w:shd w:val="clear" w:color="auto" w:fill="FFFFFF"/>
         <w:tblCellMar>
           <w:top w:w="15" w:type="dxa"/>
@@ -17,7 +17,7 @@
         <w:tblLook w:val="04A0" w:firstRow="1" w:lastRow="0" w:firstColumn="1" w:lastColumn="0" w:noHBand="0" w:noVBand="1"/>
       </w:tblPr>
       <w:tblGrid>
-        <w:gridCol w:w="4253"/>
+        <w:gridCol w:w="2224"/>
         <w:gridCol w:w="10559"/>
       </w:tblGrid>
       <w:tr>
@@ -27,7 +27,7 @@
         </w:trPr>
         <w:tc>
           <w:tcPr>
-            <w:tcW w:w="14752" w:type="dxa"/>
+            <w:tcW w:w="12723" w:type="dxa"/>
             <w:gridSpan w:val="2"/>
             <w:tcBorders>
               <w:top w:val="nil"/>
@@ -65,7 +65,7 @@
         </w:trPr>
         <w:tc>
           <w:tcPr>
-            <w:tcW w:w="4208" w:type="dxa"/>
+            <w:tcW w:w="2179" w:type="dxa"/>
             <w:tcBorders>
               <w:top w:val="single" w:sz="2" w:space="0" w:color="auto"/>
               <w:left w:val="single" w:sz="2" w:space="0" w:color="auto"/>
@@ -120,7 +120,7 @@
         </w:trPr>
         <w:tc>
           <w:tcPr>
-            <w:tcW w:w="4208" w:type="dxa"/>
+            <w:tcW w:w="2179" w:type="dxa"/>
             <w:shd w:val="clear" w:color="auto" w:fill="FFFFFF"/>
             <w:tcMar>
               <w:top w:w="120" w:type="dxa"/>
@@ -170,7 +170,7 @@
         </w:trPr>
         <w:tc>
           <w:tcPr>
-            <w:tcW w:w="14752" w:type="dxa"/>
+            <w:tcW w:w="12723" w:type="dxa"/>
             <w:gridSpan w:val="2"/>
             <w:tcBorders>
               <w:top w:val="single" w:sz="6" w:space="0" w:color="auto"/>
@@ -236,7 +236,7 @@
         </w:trPr>
         <w:tc>
           <w:tcPr>
-            <w:tcW w:w="4208" w:type="dxa"/>
+            <w:tcW w:w="2179" w:type="dxa"/>
             <w:tcBorders>
               <w:top w:val="single" w:sz="2" w:space="0" w:color="auto"/>
               <w:left w:val="single" w:sz="2" w:space="0" w:color="auto"/>
@@ -254,19 +254,74 @@
             <w:hideMark/>
           </w:tcPr>
           <w:p>
+            <w:r>
+              <w:t xml:space="preserve">Main </w:t>
+            </w:r>
             <w:proofErr w:type="spellStart"/>
             <w:r>
-              <w:t>Main</w:t>
+              <w:t>color</w:t>
             </w:r>
             <w:proofErr w:type="spellEnd"/>
-            <w:r>
-              <w:t xml:space="preserve"> </w:t>
-            </w:r>
+          </w:p>
+        </w:tc>
+        <w:tc>
+          <w:tcPr>
+            <w:tcW w:w="10514" w:type="dxa"/>
+            <w:tcBorders>
+              <w:top w:val="single" w:sz="2" w:space="0" w:color="auto"/>
+              <w:left w:val="single" w:sz="6" w:space="0" w:color="auto"/>
+              <w:bottom w:val="single" w:sz="6" w:space="0" w:color="auto"/>
+              <w:right w:val="single" w:sz="2" w:space="0" w:color="auto"/>
+            </w:tcBorders>
+            <w:shd w:val="clear" w:color="auto" w:fill="FFFFFF"/>
+            <w:tcMar>
+              <w:top w:w="120" w:type="dxa"/>
+              <w:left w:w="210" w:type="dxa"/>
+              <w:bottom w:w="120" w:type="dxa"/>
+              <w:right w:w="210" w:type="dxa"/>
+            </w:tcMar>
+            <w:vAlign w:val="center"/>
+            <w:hideMark/>
+          </w:tcPr>
+          <w:p>
+            <w:r>
+              <w:t>Blue</w:t>
+            </w:r>
+          </w:p>
+        </w:tc>
+      </w:tr>
+      <w:tr>
+        <w:trPr>
+          <w:tblCellSpacing w:w="15" w:type="dxa"/>
+        </w:trPr>
+        <w:tc>
+          <w:tcPr>
+            <w:tcW w:w="2179" w:type="dxa"/>
+            <w:tcBorders>
+              <w:top w:val="single" w:sz="2" w:space="0" w:color="auto"/>
+              <w:left w:val="single" w:sz="2" w:space="0" w:color="auto"/>
+              <w:bottom w:val="single" w:sz="6" w:space="0" w:color="auto"/>
+              <w:right w:val="single" w:sz="2" w:space="0" w:color="auto"/>
+            </w:tcBorders>
+            <w:shd w:val="clear" w:color="auto" w:fill="FFFFFF"/>
+            <w:tcMar>
+              <w:top w:w="120" w:type="dxa"/>
+              <w:left w:w="210" w:type="dxa"/>
+              <w:bottom w:w="120" w:type="dxa"/>
+              <w:right w:w="210" w:type="dxa"/>
+            </w:tcMar>
+            <w:vAlign w:val="center"/>
+            <w:hideMark/>
+          </w:tcPr>
+          <w:p>
             <w:proofErr w:type="spellStart"/>
             <w:r>
-              <w:t>color</w:t>
+              <w:t>Weight</w:t>
             </w:r>
             <w:proofErr w:type="spellEnd"/>
+            <w:r>
+              <w:t xml:space="preserve"> [g]</w:t>
+            </w:r>
           </w:p>
         </w:tc>
         <w:tc>
@@ -290,18 +345,18 @@
           </w:tcPr>
           <w:p>
             <w:r>
-              <w:t>Blue</w:t>
-            </w:r>
-          </w:p>
-        </w:tc>
-      </w:tr>
-      <w:tr>
-        <w:trPr>
-          <w:tblCellSpacing w:w="15" w:type="dxa"/>
-        </w:trPr>
-        <w:tc>
-          <w:tcPr>
-            <w:tcW w:w="4208" w:type="dxa"/>
+              <w:t>23</w:t>
+            </w:r>
+          </w:p>
+        </w:tc>
+      </w:tr>
+      <w:tr>
+        <w:trPr>
+          <w:tblCellSpacing w:w="15" w:type="dxa"/>
+        </w:trPr>
+        <w:tc>
+          <w:tcPr>
+            <w:tcW w:w="2179" w:type="dxa"/>
             <w:tcBorders>
               <w:top w:val="single" w:sz="2" w:space="0" w:color="auto"/>
               <w:left w:val="single" w:sz="2" w:space="0" w:color="auto"/>
@@ -321,11 +376,11 @@
           <w:p>
             <w:proofErr w:type="spellStart"/>
             <w:r>
-              <w:t>Weight</w:t>
+              <w:t>Dimension</w:t>
             </w:r>
             <w:proofErr w:type="spellEnd"/>
             <w:r>
-              <w:t xml:space="preserve"> [g]</w:t>
+              <w:t xml:space="preserve"> X [mm]</w:t>
             </w:r>
           </w:p>
         </w:tc>
@@ -350,18 +405,18 @@
           </w:tcPr>
           <w:p>
             <w:r>
-              <w:t>23</w:t>
-            </w:r>
-          </w:p>
-        </w:tc>
-      </w:tr>
-      <w:tr>
-        <w:trPr>
-          <w:tblCellSpacing w:w="15" w:type="dxa"/>
-        </w:trPr>
-        <w:tc>
-          <w:tcPr>
-            <w:tcW w:w="4208" w:type="dxa"/>
+              <w:t>72</w:t>
+            </w:r>
+          </w:p>
+        </w:tc>
+      </w:tr>
+      <w:tr>
+        <w:trPr>
+          <w:tblCellSpacing w:w="15" w:type="dxa"/>
+        </w:trPr>
+        <w:tc>
+          <w:tcPr>
+            <w:tcW w:w="2179" w:type="dxa"/>
             <w:tcBorders>
               <w:top w:val="single" w:sz="2" w:space="0" w:color="auto"/>
               <w:left w:val="single" w:sz="2" w:space="0" w:color="auto"/>
@@ -385,7 +440,7 @@
             </w:r>
             <w:proofErr w:type="spellEnd"/>
             <w:r>
-              <w:t xml:space="preserve"> X [mm]</w:t>
+              <w:t xml:space="preserve"> Y [mm]</w:t>
             </w:r>
           </w:p>
         </w:tc>
@@ -410,18 +465,18 @@
           </w:tcPr>
           <w:p>
             <w:r>
-              <w:t>72</w:t>
-            </w:r>
-          </w:p>
-        </w:tc>
-      </w:tr>
-      <w:tr>
-        <w:trPr>
-          <w:tblCellSpacing w:w="15" w:type="dxa"/>
-        </w:trPr>
-        <w:tc>
-          <w:tcPr>
-            <w:tcW w:w="4208" w:type="dxa"/>
+              <w:t>43</w:t>
+            </w:r>
+          </w:p>
+        </w:tc>
+      </w:tr>
+      <w:tr>
+        <w:trPr>
+          <w:tblCellSpacing w:w="15" w:type="dxa"/>
+        </w:trPr>
+        <w:tc>
+          <w:tcPr>
+            <w:tcW w:w="2179" w:type="dxa"/>
             <w:tcBorders>
               <w:top w:val="single" w:sz="2" w:space="0" w:color="auto"/>
               <w:left w:val="single" w:sz="2" w:space="0" w:color="auto"/>
@@ -441,11 +496,11 @@
           <w:p>
             <w:proofErr w:type="spellStart"/>
             <w:r>
-              <w:t>Dimension</w:t>
+              <w:t>Mounting</w:t>
             </w:r>
             <w:proofErr w:type="spellEnd"/>
             <w:r>
-              <w:t xml:space="preserve"> Y [mm]</w:t>
+              <w:t xml:space="preserve"> options</w:t>
             </w:r>
           </w:p>
         </w:tc>
@@ -469,19 +524,24 @@
             <w:hideMark/>
           </w:tcPr>
           <w:p>
-            <w:r>
-              <w:t>43</w:t>
-            </w:r>
-          </w:p>
-        </w:tc>
-      </w:tr>
-      <w:tr>
-        <w:trPr>
-          <w:tblCellSpacing w:w="15" w:type="dxa"/>
-        </w:trPr>
-        <w:tc>
-          <w:tcPr>
-            <w:tcW w:w="4208" w:type="dxa"/>
+            <w:proofErr w:type="spellStart"/>
+            <w:r>
+              <w:t>Mounting</w:t>
+            </w:r>
+            <w:proofErr w:type="spellEnd"/>
+            <w:r>
+              <w:t xml:space="preserve"> hole(s)</w:t>
+            </w:r>
+          </w:p>
+        </w:tc>
+      </w:tr>
+      <w:tr>
+        <w:trPr>
+          <w:tblCellSpacing w:w="15" w:type="dxa"/>
+        </w:trPr>
+        <w:tc>
+          <w:tcPr>
+            <w:tcW w:w="2179" w:type="dxa"/>
             <w:tcBorders>
               <w:top w:val="single" w:sz="2" w:space="0" w:color="auto"/>
               <w:left w:val="single" w:sz="2" w:space="0" w:color="auto"/>
@@ -499,13 +559,16 @@
             <w:hideMark/>
           </w:tcPr>
           <w:p>
-            <w:proofErr w:type="spellStart"/>
-            <w:r>
-              <w:t>Mounting</w:t>
-            </w:r>
-            <w:proofErr w:type="spellEnd"/>
-            <w:r>
-              <w:t xml:space="preserve"> options</w:t>
+            <w:pPr>
+              <w:rPr>
+                <w:lang w:val="en-US"/>
+              </w:rPr>
+            </w:pPr>
+            <w:r>
+              <w:rPr>
+                <w:lang w:val="en-US"/>
+              </w:rPr>
+              <w:t>Diameter mounting hole(s) [mm]</w:t>
             </w:r>
           </w:p>
         </w:tc>
@@ -529,74 +592,6 @@
             <w:hideMark/>
           </w:tcPr>
           <w:p>
-            <w:proofErr w:type="spellStart"/>
-            <w:r>
-              <w:t>Mounting</w:t>
-            </w:r>
-            <w:proofErr w:type="spellEnd"/>
-            <w:r>
-              <w:t xml:space="preserve"> hole(s)</w:t>
-            </w:r>
-          </w:p>
-        </w:tc>
-      </w:tr>
-      <w:tr>
-        <w:trPr>
-          <w:tblCellSpacing w:w="15" w:type="dxa"/>
-        </w:trPr>
-        <w:tc>
-          <w:tcPr>
-            <w:tcW w:w="4208" w:type="dxa"/>
-            <w:tcBorders>
-              <w:top w:val="single" w:sz="2" w:space="0" w:color="auto"/>
-              <w:left w:val="single" w:sz="2" w:space="0" w:color="auto"/>
-              <w:bottom w:val="single" w:sz="6" w:space="0" w:color="auto"/>
-              <w:right w:val="single" w:sz="2" w:space="0" w:color="auto"/>
-            </w:tcBorders>
-            <w:shd w:val="clear" w:color="auto" w:fill="FFFFFF"/>
-            <w:tcMar>
-              <w:top w:w="120" w:type="dxa"/>
-              <w:left w:w="210" w:type="dxa"/>
-              <w:bottom w:w="120" w:type="dxa"/>
-              <w:right w:w="210" w:type="dxa"/>
-            </w:tcMar>
-            <w:vAlign w:val="center"/>
-            <w:hideMark/>
-          </w:tcPr>
-          <w:p>
-            <w:pPr>
-              <w:rPr>
-                <w:lang w:val="en-US"/>
-              </w:rPr>
-            </w:pPr>
-            <w:r>
-              <w:rPr>
-                <w:lang w:val="en-US"/>
-              </w:rPr>
-              <w:t>Diameter mounting hole(s) [mm]</w:t>
-            </w:r>
-          </w:p>
-        </w:tc>
-        <w:tc>
-          <w:tcPr>
-            <w:tcW w:w="10514" w:type="dxa"/>
-            <w:tcBorders>
-              <w:top w:val="single" w:sz="2" w:space="0" w:color="auto"/>
-              <w:left w:val="single" w:sz="6" w:space="0" w:color="auto"/>
-              <w:bottom w:val="single" w:sz="6" w:space="0" w:color="auto"/>
-              <w:right w:val="single" w:sz="2" w:space="0" w:color="auto"/>
-            </w:tcBorders>
-            <w:shd w:val="clear" w:color="auto" w:fill="FFFFFF"/>
-            <w:tcMar>
-              <w:top w:w="120" w:type="dxa"/>
-              <w:left w:w="210" w:type="dxa"/>
-              <w:bottom w:w="120" w:type="dxa"/>
-              <w:right w:w="210" w:type="dxa"/>
-            </w:tcMar>
-            <w:vAlign w:val="center"/>
-            <w:hideMark/>
-          </w:tcPr>
-          <w:p>
             <w:r>
               <w:t>2.8</w:t>
             </w:r>
@@ -609,7 +604,7 @@
         </w:trPr>
         <w:tc>
           <w:tcPr>
-            <w:tcW w:w="4208" w:type="dxa"/>
+            <w:tcW w:w="2179" w:type="dxa"/>
             <w:shd w:val="clear" w:color="auto" w:fill="FFFFFF"/>
             <w:tcMar>
               <w:top w:w="120" w:type="dxa"/>
@@ -667,7 +662,7 @@
         </w:trPr>
         <w:tc>
           <w:tcPr>
-            <w:tcW w:w="14752" w:type="dxa"/>
+            <w:tcW w:w="12723" w:type="dxa"/>
             <w:gridSpan w:val="2"/>
             <w:tcBorders>
               <w:top w:val="single" w:sz="6" w:space="0" w:color="auto"/>
@@ -733,7 +728,7 @@
         </w:trPr>
         <w:tc>
           <w:tcPr>
-            <w:tcW w:w="4208" w:type="dxa"/>
+            <w:tcW w:w="2179" w:type="dxa"/>
             <w:tcBorders>
               <w:top w:val="single" w:sz="2" w:space="0" w:color="auto"/>
               <w:left w:val="single" w:sz="2" w:space="0" w:color="auto"/>
@@ -796,7 +791,7 @@
         </w:trPr>
         <w:tc>
           <w:tcPr>
-            <w:tcW w:w="4208" w:type="dxa"/>
+            <w:tcW w:w="2179" w:type="dxa"/>
             <w:tcBorders>
               <w:top w:val="single" w:sz="2" w:space="0" w:color="auto"/>
               <w:left w:val="single" w:sz="2" w:space="0" w:color="auto"/>
@@ -859,7 +854,7 @@
         </w:trPr>
         <w:tc>
           <w:tcPr>
-            <w:tcW w:w="4208" w:type="dxa"/>
+            <w:tcW w:w="2179" w:type="dxa"/>
             <w:tcBorders>
               <w:top w:val="single" w:sz="2" w:space="0" w:color="auto"/>
               <w:left w:val="single" w:sz="2" w:space="0" w:color="auto"/>
@@ -914,7 +909,7 @@
         </w:trPr>
         <w:tc>
           <w:tcPr>
-            <w:tcW w:w="4208" w:type="dxa"/>
+            <w:tcW w:w="2179" w:type="dxa"/>
             <w:tcBorders>
               <w:top w:val="single" w:sz="2" w:space="0" w:color="auto"/>
               <w:left w:val="single" w:sz="2" w:space="0" w:color="auto"/>
@@ -977,7 +972,7 @@
         </w:trPr>
         <w:tc>
           <w:tcPr>
-            <w:tcW w:w="4208" w:type="dxa"/>
+            <w:tcW w:w="2179" w:type="dxa"/>
             <w:shd w:val="clear" w:color="auto" w:fill="FFFFFF"/>
             <w:tcMar>
               <w:top w:w="120" w:type="dxa"/>
@@ -998,6 +993,7 @@
               <w:rPr>
                 <w:lang w:val="en-US"/>
               </w:rPr>
+              <w:lastRenderedPageBreak/>
               <w:t>IO-pin output voltage [V]</w:t>
             </w:r>
           </w:p>
@@ -1035,7 +1031,7 @@
         </w:trPr>
         <w:tc>
           <w:tcPr>
-            <w:tcW w:w="14752" w:type="dxa"/>
+            <w:tcW w:w="12723" w:type="dxa"/>
             <w:gridSpan w:val="2"/>
             <w:tcBorders>
               <w:top w:val="single" w:sz="6" w:space="0" w:color="auto"/>
@@ -1076,7 +1072,7 @@
         </w:trPr>
         <w:tc>
           <w:tcPr>
-            <w:tcW w:w="4208" w:type="dxa"/>
+            <w:tcW w:w="2179" w:type="dxa"/>
             <w:tcBorders>
               <w:top w:val="single" w:sz="2" w:space="0" w:color="auto"/>
               <w:left w:val="single" w:sz="2" w:space="0" w:color="auto"/>
@@ -1095,7 +1091,6 @@
           </w:tcPr>
           <w:p>
             <w:r>
-              <w:lastRenderedPageBreak/>
               <w:t>Hardware interface(s)</w:t>
             </w:r>
           </w:p>
@@ -1132,7 +1127,7 @@
         </w:trPr>
         <w:tc>
           <w:tcPr>
-            <w:tcW w:w="4208" w:type="dxa"/>
+            <w:tcW w:w="2179" w:type="dxa"/>
             <w:tcBorders>
               <w:top w:val="single" w:sz="2" w:space="0" w:color="auto"/>
               <w:left w:val="single" w:sz="2" w:space="0" w:color="auto"/>
@@ -1192,7 +1187,7 @@
         </w:trPr>
         <w:tc>
           <w:tcPr>
-            <w:tcW w:w="4208" w:type="dxa"/>
+            <w:tcW w:w="2179" w:type="dxa"/>
             <w:tcBorders>
               <w:top w:val="single" w:sz="2" w:space="0" w:color="auto"/>
               <w:left w:val="single" w:sz="2" w:space="0" w:color="auto"/>
@@ -1257,7 +1252,7 @@
         </w:trPr>
         <w:tc>
           <w:tcPr>
-            <w:tcW w:w="4208" w:type="dxa"/>
+            <w:tcW w:w="2179" w:type="dxa"/>
             <w:shd w:val="clear" w:color="auto" w:fill="FFFFFF"/>
             <w:tcMar>
               <w:top w:w="120" w:type="dxa"/>
@@ -1324,7 +1319,7 @@
         </w:trPr>
         <w:tc>
           <w:tcPr>
-            <w:tcW w:w="14752" w:type="dxa"/>
+            <w:tcW w:w="12723" w:type="dxa"/>
             <w:gridSpan w:val="2"/>
             <w:tcBorders>
               <w:top w:val="single" w:sz="6" w:space="0" w:color="auto"/>
@@ -1365,7 +1360,7 @@
         </w:trPr>
         <w:tc>
           <w:tcPr>
-            <w:tcW w:w="4208" w:type="dxa"/>
+            <w:tcW w:w="2179" w:type="dxa"/>
             <w:tcBorders>
               <w:top w:val="single" w:sz="2" w:space="0" w:color="auto"/>
               <w:left w:val="single" w:sz="2" w:space="0" w:color="auto"/>
@@ -1420,7 +1415,7 @@
         </w:trPr>
         <w:tc>
           <w:tcPr>
-            <w:tcW w:w="4208" w:type="dxa"/>
+            <w:tcW w:w="2179" w:type="dxa"/>
             <w:tcBorders>
               <w:top w:val="single" w:sz="2" w:space="0" w:color="auto"/>
               <w:left w:val="single" w:sz="2" w:space="0" w:color="auto"/>
@@ -1475,7 +1470,7 @@
         </w:trPr>
         <w:tc>
           <w:tcPr>
-            <w:tcW w:w="4208" w:type="dxa"/>
+            <w:tcW w:w="2179" w:type="dxa"/>
             <w:tcBorders>
               <w:top w:val="single" w:sz="2" w:space="0" w:color="auto"/>
               <w:left w:val="single" w:sz="2" w:space="0" w:color="auto"/>
@@ -1538,7 +1533,7 @@
         </w:trPr>
         <w:tc>
           <w:tcPr>
-            <w:tcW w:w="4208" w:type="dxa"/>
+            <w:tcW w:w="2179" w:type="dxa"/>
             <w:tcBorders>
               <w:top w:val="single" w:sz="2" w:space="0" w:color="auto"/>
               <w:left w:val="single" w:sz="2" w:space="0" w:color="auto"/>
@@ -1601,7 +1596,7 @@
         </w:trPr>
         <w:tc>
           <w:tcPr>
-            <w:tcW w:w="4208" w:type="dxa"/>
+            <w:tcW w:w="2179" w:type="dxa"/>
             <w:tcBorders>
               <w:top w:val="single" w:sz="2" w:space="0" w:color="auto"/>
               <w:left w:val="single" w:sz="2" w:space="0" w:color="auto"/>
@@ -1664,7 +1659,7 @@
         </w:trPr>
         <w:tc>
           <w:tcPr>
-            <w:tcW w:w="4208" w:type="dxa"/>
+            <w:tcW w:w="2179" w:type="dxa"/>
             <w:tcBorders>
               <w:top w:val="single" w:sz="2" w:space="0" w:color="auto"/>
               <w:left w:val="single" w:sz="2" w:space="0" w:color="auto"/>
@@ -1726,7 +1721,7 @@
         </w:trPr>
         <w:tc>
           <w:tcPr>
-            <w:tcW w:w="4208" w:type="dxa"/>
+            <w:tcW w:w="2179" w:type="dxa"/>
             <w:shd w:val="clear" w:color="auto" w:fill="FFFFFF"/>
             <w:tcMar>
               <w:top w:w="120" w:type="dxa"/>
@@ -1781,7 +1776,7 @@
         </w:trPr>
         <w:tc>
           <w:tcPr>
-            <w:tcW w:w="14752" w:type="dxa"/>
+            <w:tcW w:w="12723" w:type="dxa"/>
             <w:gridSpan w:val="2"/>
             <w:tcBorders>
               <w:top w:val="single" w:sz="6" w:space="0" w:color="auto"/>
@@ -1812,6 +1807,7 @@
                 <w:b/>
                 <w:bCs/>
               </w:rPr>
+              <w:lastRenderedPageBreak/>
               <w:t>Connectors</w:t>
             </w:r>
             <w:proofErr w:type="spellEnd"/>
@@ -1824,7 +1820,7 @@
         </w:trPr>
         <w:tc>
           <w:tcPr>
-            <w:tcW w:w="4208" w:type="dxa"/>
+            <w:tcW w:w="2179" w:type="dxa"/>
             <w:tcBorders>
               <w:top w:val="single" w:sz="2" w:space="0" w:color="auto"/>
               <w:left w:val="single" w:sz="2" w:space="0" w:color="auto"/>
@@ -1887,7 +1883,7 @@
         </w:trPr>
         <w:tc>
           <w:tcPr>
-            <w:tcW w:w="4208" w:type="dxa"/>
+            <w:tcW w:w="2179" w:type="dxa"/>
             <w:shd w:val="clear" w:color="auto" w:fill="FFFFFF"/>
             <w:tcMar>
               <w:top w:w="120" w:type="dxa"/>
@@ -1937,7 +1933,7 @@
         </w:trPr>
         <w:tc>
           <w:tcPr>
-            <w:tcW w:w="14752" w:type="dxa"/>
+            <w:tcW w:w="12723" w:type="dxa"/>
             <w:gridSpan w:val="2"/>
             <w:tcBorders>
               <w:top w:val="single" w:sz="6" w:space="0" w:color="auto"/>
@@ -1978,7 +1974,7 @@
         </w:trPr>
         <w:tc>
           <w:tcPr>
-            <w:tcW w:w="4208" w:type="dxa"/>
+            <w:tcW w:w="2179" w:type="dxa"/>
             <w:shd w:val="clear" w:color="auto" w:fill="FFFFFF"/>
             <w:tcMar>
               <w:top w:w="120" w:type="dxa"/>
@@ -2636,6 +2632,7 @@
   <w:style w:type="character" w:default="1" w:styleId="Standaardalinea-lettertype">
     <w:name w:val="Default Paragraph Font"/>
     <w:uiPriority w:val="1"/>
+    <w:semiHidden/>
     <w:unhideWhenUsed/>
   </w:style>
   <w:style w:type="table" w:default="1" w:styleId="Standaardtabel">

</xml_diff>